<commit_message>
Add Playwright training docs and tests
</commit_message>
<xml_diff>
--- a/docs/Playwright_Training_Guide.docx
+++ b/docs/Playwright_Training_Guide.docx
@@ -22,12 +22,12 @@
     </w:p>
     <w:p>
       <w:r>
-        <w:t>Version: 1.0.0</w:t>
-      </w:r>
-    </w:p>
-    <w:p>
-      <w:r>
-        <w:t>This guide teaches Playwright from scratch for QA testing using the Employee Portal app. It includes a full curriculum, step-by-step exercises (easy/medium/hard), verification steps, external topics to learn, and a 50-question quiz.</w:t>
+        <w:t>Version: 1.1.0</w:t>
+      </w:r>
+    </w:p>
+    <w:p>
+      <w:r>
+        <w:t>This guide teaches Playwright from scratch for QA testing using the Employee Portal app. Each module includes step-by-step instructions, a working script snippet, and snapshot guidance. It ends with exercises and a 50-question quiz.</w:t>
       </w:r>
     </w:p>
     <w:p>
@@ -77,7 +77,7 @@
         <w:pStyle w:val="ListBullet"/>
       </w:pPr>
       <w:r>
-        <w:t>1. Curriculum</w:t>
+        <w:t>1. Modules with Scripts and Snapshots</w:t>
       </w:r>
     </w:p>
     <w:p>
@@ -173,7 +173,7 @@
         <w:pStyle w:val="Heading1"/>
       </w:pPr>
       <w:r>
-        <w:t>1. Curriculum</w:t>
+        <w:t>1. Modules with Scripts and Snapshots</w:t>
       </w:r>
     </w:p>
     <w:p>
@@ -185,27 +185,58 @@
       </w:r>
     </w:p>
     <w:p>
-      <w:pPr>
-        <w:pStyle w:val="ListBullet"/>
-      </w:pPr>
-      <w:r>
-        <w:t>Install Playwright and browsers</w:t>
-      </w:r>
-    </w:p>
-    <w:p>
-      <w:pPr>
-        <w:pStyle w:val="ListBullet"/>
-      </w:pPr>
-      <w:r>
-        <w:t>Understand test structure and the Playwright runner</w:t>
-      </w:r>
-    </w:p>
-    <w:p>
-      <w:pPr>
-        <w:pStyle w:val="ListBullet"/>
-      </w:pPr>
-      <w:r>
-        <w:t>Run a simple test</w:t>
+      <w:r>
+        <w:t>Steps:</w:t>
+      </w:r>
+    </w:p>
+    <w:p>
+      <w:pPr>
+        <w:pStyle w:val="ListNumber"/>
+      </w:pPr>
+      <w:r>
+        <w:t>Install Playwright and browsers.</w:t>
+      </w:r>
+    </w:p>
+    <w:p>
+      <w:pPr>
+        <w:pStyle w:val="ListNumber"/>
+      </w:pPr>
+      <w:r>
+        <w:t>Run the sample test suite.</w:t>
+      </w:r>
+    </w:p>
+    <w:p>
+      <w:pPr>
+        <w:pStyle w:val="ListNumber"/>
+      </w:pPr>
+      <w:r>
+        <w:t>Open the HTML report.</w:t>
+      </w:r>
+    </w:p>
+    <w:p>
+      <w:r>
+        <w:t>Script:</w:t>
+      </w:r>
+    </w:p>
+    <w:p>
+      <w:r>
+        <w:rPr>
+          <w:rFonts w:ascii="Consolas" w:hAnsi="Consolas"/>
+        </w:rPr>
+        <w:br/>
+        <w:t>npm install</w:t>
+        <w:br/>
+        <w:t>npx playwright install</w:t>
+        <w:br/>
+        <w:t>npm test</w:t>
+        <w:br/>
+        <w:t>npx playwright show-report</w:t>
+        <w:br/>
+      </w:r>
+    </w:p>
+    <w:p>
+      <w:r>
+        <w:t>Snapshot: No snapshot required.</w:t>
       </w:r>
     </w:p>
     <w:p>
@@ -213,31 +244,66 @@
         <w:pStyle w:val="Heading2"/>
       </w:pPr>
       <w:r>
-        <w:t>Module 2: Selectors and Locators</w:t>
-      </w:r>
-    </w:p>
-    <w:p>
-      <w:pPr>
-        <w:pStyle w:val="ListBullet"/>
-      </w:pPr>
-      <w:r>
-        <w:t>Prefer data-testid selectors</w:t>
-      </w:r>
-    </w:p>
-    <w:p>
-      <w:pPr>
-        <w:pStyle w:val="ListBullet"/>
-      </w:pPr>
-      <w:r>
-        <w:t>Use text and role selectors when appropriate</w:t>
-      </w:r>
-    </w:p>
-    <w:p>
-      <w:pPr>
-        <w:pStyle w:val="ListBullet"/>
-      </w:pPr>
-      <w:r>
-        <w:t>Handle strictness and uniqueness</w:t>
+        <w:t>Module 2: Locators and Assertions</w:t>
+      </w:r>
+    </w:p>
+    <w:p>
+      <w:r>
+        <w:t>Steps:</w:t>
+      </w:r>
+    </w:p>
+    <w:p>
+      <w:pPr>
+        <w:pStyle w:val="ListNumber"/>
+      </w:pPr>
+      <w:r>
+        <w:t>Open login page.</w:t>
+      </w:r>
+    </w:p>
+    <w:p>
+      <w:pPr>
+        <w:pStyle w:val="ListNumber"/>
+      </w:pPr>
+      <w:r>
+        <w:t>Assert that the username field is visible.</w:t>
+      </w:r>
+    </w:p>
+    <w:p>
+      <w:pPr>
+        <w:pStyle w:val="ListNumber"/>
+      </w:pPr>
+      <w:r>
+        <w:t>Assert that the login button is enabled.</w:t>
+      </w:r>
+    </w:p>
+    <w:p>
+      <w:r>
+        <w:t>Script:</w:t>
+      </w:r>
+    </w:p>
+    <w:p>
+      <w:r>
+        <w:rPr>
+          <w:rFonts w:ascii="Consolas" w:hAnsi="Consolas"/>
+        </w:rPr>
+        <w:br/>
+        <w:t>const { test, expect } = require('@playwright/test');</w:t>
+        <w:br/>
+        <w:t>test('login page has fields', async ({ page }) =&gt; {</w:t>
+        <w:br/>
+        <w:t xml:space="preserve">  await page.goto('/');</w:t>
+        <w:br/>
+        <w:t xml:space="preserve">  await expect(page.locator('[data-testid=login-username]')).toBeVisible();</w:t>
+        <w:br/>
+        <w:t xml:space="preserve">  await expect(page.locator('[data-testid=login-submit]')).toBeEnabled();</w:t>
+        <w:br/>
+        <w:t>});</w:t>
+        <w:br/>
+      </w:r>
+    </w:p>
+    <w:p>
+      <w:r>
+        <w:t>Snapshot: Capture login page screenshot: docs/login.png</w:t>
       </w:r>
     </w:p>
     <w:p>
@@ -245,31 +311,68 @@
         <w:pStyle w:val="Heading2"/>
       </w:pPr>
       <w:r>
-        <w:t>Module 3: Navigation and Assertions</w:t>
-      </w:r>
-    </w:p>
-    <w:p>
-      <w:pPr>
-        <w:pStyle w:val="ListBullet"/>
-      </w:pPr>
-      <w:r>
-        <w:t>Navigate between pages</w:t>
-      </w:r>
-    </w:p>
-    <w:p>
-      <w:pPr>
-        <w:pStyle w:val="ListBullet"/>
-      </w:pPr>
-      <w:r>
-        <w:t>Use expect() for URLs and element state</w:t>
-      </w:r>
-    </w:p>
-    <w:p>
-      <w:pPr>
-        <w:pStyle w:val="ListBullet"/>
-      </w:pPr>
-      <w:r>
-        <w:t>Handle redirects and auth</w:t>
+        <w:t>Module 3: Authentication Flow</w:t>
+      </w:r>
+    </w:p>
+    <w:p>
+      <w:r>
+        <w:t>Steps:</w:t>
+      </w:r>
+    </w:p>
+    <w:p>
+      <w:pPr>
+        <w:pStyle w:val="ListNumber"/>
+      </w:pPr>
+      <w:r>
+        <w:t>Fill admin credentials.</w:t>
+      </w:r>
+    </w:p>
+    <w:p>
+      <w:pPr>
+        <w:pStyle w:val="ListNumber"/>
+      </w:pPr>
+      <w:r>
+        <w:t>Submit login form.</w:t>
+      </w:r>
+    </w:p>
+    <w:p>
+      <w:pPr>
+        <w:pStyle w:val="ListNumber"/>
+      </w:pPr>
+      <w:r>
+        <w:t>Assert redirect to /employees.</w:t>
+      </w:r>
+    </w:p>
+    <w:p>
+      <w:r>
+        <w:t>Script:</w:t>
+      </w:r>
+    </w:p>
+    <w:p>
+      <w:r>
+        <w:rPr>
+          <w:rFonts w:ascii="Consolas" w:hAnsi="Consolas"/>
+        </w:rPr>
+        <w:br/>
+        <w:t>test('admin login', async ({ page }) =&gt; {</w:t>
+        <w:br/>
+        <w:t xml:space="preserve">  await page.goto('/');</w:t>
+        <w:br/>
+        <w:t xml:space="preserve">  await page.fill('[data-testid=login-username]', 'admin');</w:t>
+        <w:br/>
+        <w:t xml:space="preserve">  await page.fill('[data-testid=login-password]', 'admin123');</w:t>
+        <w:br/>
+        <w:t xml:space="preserve">  await page.click('[data-testid=login-submit]');</w:t>
+        <w:br/>
+        <w:t xml:space="preserve">  await expect(page).toHaveURL(/\/employees/);</w:t>
+        <w:br/>
+        <w:t>});</w:t>
+        <w:br/>
+      </w:r>
+    </w:p>
+    <w:p>
+      <w:r>
+        <w:t>Snapshot: Capture employees list screenshot: docs/employees.png</w:t>
       </w:r>
     </w:p>
     <w:p>
@@ -277,31 +380,72 @@
         <w:pStyle w:val="Heading2"/>
       </w:pPr>
       <w:r>
-        <w:t>Module 4: Forms and Validation</w:t>
-      </w:r>
-    </w:p>
-    <w:p>
-      <w:pPr>
-        <w:pStyle w:val="ListBullet"/>
-      </w:pPr>
-      <w:r>
-        <w:t>Fill inputs and submit forms</w:t>
-      </w:r>
-    </w:p>
-    <w:p>
-      <w:pPr>
-        <w:pStyle w:val="ListBullet"/>
-      </w:pPr>
-      <w:r>
-        <w:t>Validate errors and success messages</w:t>
-      </w:r>
-    </w:p>
-    <w:p>
-      <w:pPr>
-        <w:pStyle w:val="ListBullet"/>
-      </w:pPr>
-      <w:r>
-        <w:t>Negative and edge cases</w:t>
+        <w:t>Module 4: Form Validation</w:t>
+      </w:r>
+    </w:p>
+    <w:p>
+      <w:r>
+        <w:t>Steps:</w:t>
+      </w:r>
+    </w:p>
+    <w:p>
+      <w:pPr>
+        <w:pStyle w:val="ListNumber"/>
+      </w:pPr>
+      <w:r>
+        <w:t>Leave fields empty and attempt submit.</w:t>
+      </w:r>
+    </w:p>
+    <w:p>
+      <w:pPr>
+        <w:pStyle w:val="ListNumber"/>
+      </w:pPr>
+      <w:r>
+        <w:t>Assert required validation message.</w:t>
+      </w:r>
+    </w:p>
+    <w:p>
+      <w:pPr>
+        <w:pStyle w:val="ListNumber"/>
+      </w:pPr>
+      <w:r>
+        <w:t>Fix fields and resubmit.</w:t>
+      </w:r>
+    </w:p>
+    <w:p>
+      <w:r>
+        <w:t>Script:</w:t>
+      </w:r>
+    </w:p>
+    <w:p>
+      <w:r>
+        <w:rPr>
+          <w:rFonts w:ascii="Consolas" w:hAnsi="Consolas"/>
+        </w:rPr>
+        <w:br/>
+        <w:t>test('form validation', async ({ page }) =&gt; {</w:t>
+        <w:br/>
+        <w:t xml:space="preserve">  // login first</w:t>
+        <w:br/>
+        <w:t xml:space="preserve">  await page.goto('/');</w:t>
+        <w:br/>
+        <w:t xml:space="preserve">  await page.fill('[data-testid=login-username]', 'admin');</w:t>
+        <w:br/>
+        <w:t xml:space="preserve">  await page.fill('[data-testid=login-password]', 'admin123');</w:t>
+        <w:br/>
+        <w:t xml:space="preserve">  await page.click('[data-testid=login-submit]');</w:t>
+        <w:br/>
+        <w:t xml:space="preserve">  await page.click('[data-testid=form-submit]');</w:t>
+        <w:br/>
+        <w:t xml:space="preserve">  await expect(page.locator('[data-testid=form-error]')).toContainText('required');</w:t>
+        <w:br/>
+        <w:t>});</w:t>
+        <w:br/>
+      </w:r>
+    </w:p>
+    <w:p>
+      <w:r>
+        <w:t>Snapshot: Optional: capture validation error state.</w:t>
       </w:r>
     </w:p>
     <w:p>
@@ -309,31 +453,74 @@
         <w:pStyle w:val="Heading2"/>
       </w:pPr>
       <w:r>
-        <w:t>Module 5: Data Tables</w:t>
-      </w:r>
-    </w:p>
-    <w:p>
-      <w:pPr>
-        <w:pStyle w:val="ListBullet"/>
-      </w:pPr>
-      <w:r>
-        <w:t>Sorting, filtering, pagination</w:t>
-      </w:r>
-    </w:p>
-    <w:p>
-      <w:pPr>
-        <w:pStyle w:val="ListBullet"/>
-      </w:pPr>
-      <w:r>
-        <w:t>Row-level actions</w:t>
-      </w:r>
-    </w:p>
-    <w:p>
-      <w:pPr>
-        <w:pStyle w:val="ListBullet"/>
-      </w:pPr>
-      <w:r>
-        <w:t>Bulk actions</w:t>
+        <w:t>Module 5: Table Sorting and Filtering</w:t>
+      </w:r>
+    </w:p>
+    <w:p>
+      <w:r>
+        <w:t>Steps:</w:t>
+      </w:r>
+    </w:p>
+    <w:p>
+      <w:pPr>
+        <w:pStyle w:val="ListNumber"/>
+      </w:pPr>
+      <w:r>
+        <w:t>Search for E1001.</w:t>
+      </w:r>
+    </w:p>
+    <w:p>
+      <w:pPr>
+        <w:pStyle w:val="ListNumber"/>
+      </w:pPr>
+      <w:r>
+        <w:t>Toggle sort on Name.</w:t>
+      </w:r>
+    </w:p>
+    <w:p>
+      <w:pPr>
+        <w:pStyle w:val="ListNumber"/>
+      </w:pPr>
+      <w:r>
+        <w:t>Filter by Status = Inactive.</w:t>
+      </w:r>
+    </w:p>
+    <w:p>
+      <w:r>
+        <w:t>Script:</w:t>
+      </w:r>
+    </w:p>
+    <w:p>
+      <w:r>
+        <w:rPr>
+          <w:rFonts w:ascii="Consolas" w:hAnsi="Consolas"/>
+        </w:rPr>
+        <w:br/>
+        <w:t>test('search and filter', async ({ page }) =&gt; {</w:t>
+        <w:br/>
+        <w:t xml:space="preserve">  await page.goto('/');</w:t>
+        <w:br/>
+        <w:t xml:space="preserve">  await page.fill('[data-testid=login-username]', 'admin');</w:t>
+        <w:br/>
+        <w:t xml:space="preserve">  await page.fill('[data-testid=login-password]', 'admin123');</w:t>
+        <w:br/>
+        <w:t xml:space="preserve">  await page.click('[data-testid=login-submit]');</w:t>
+        <w:br/>
+        <w:t xml:space="preserve">  await page.fill('[data-testid=search]', 'E1001');</w:t>
+        <w:br/>
+        <w:t xml:space="preserve">  await expect(page.locator('[data-testid=row-E1001]')).toBeVisible();</w:t>
+        <w:br/>
+        <w:t xml:space="preserve">  await page.selectOption('[data-testid=status-filter]', 'Inactive');</w:t>
+        <w:br/>
+        <w:t xml:space="preserve">  await expect(page.locator('[data-testid=result-meta]')).toBeVisible();</w:t>
+        <w:br/>
+        <w:t>});</w:t>
+        <w:br/>
+      </w:r>
+    </w:p>
+    <w:p>
+      <w:r>
+        <w:t>Snapshot: Capture filtered table screenshot.</w:t>
       </w:r>
     </w:p>
     <w:p>
@@ -341,31 +528,70 @@
         <w:pStyle w:val="Heading2"/>
       </w:pPr>
       <w:r>
-        <w:t>Module 6: Authentication and Roles</w:t>
-      </w:r>
-    </w:p>
-    <w:p>
-      <w:pPr>
-        <w:pStyle w:val="ListBullet"/>
-      </w:pPr>
-      <w:r>
-        <w:t>Test admin vs viewer permissions</w:t>
-      </w:r>
-    </w:p>
-    <w:p>
-      <w:pPr>
-        <w:pStyle w:val="ListBullet"/>
-      </w:pPr>
-      <w:r>
-        <w:t>Confirm disabled controls</w:t>
-      </w:r>
-    </w:p>
-    <w:p>
-      <w:pPr>
-        <w:pStyle w:val="ListBullet"/>
-      </w:pPr>
-      <w:r>
-        <w:t>Validate API and UI behavior</w:t>
+        <w:t>Module 6: Role-based Access</w:t>
+      </w:r>
+    </w:p>
+    <w:p>
+      <w:r>
+        <w:t>Steps:</w:t>
+      </w:r>
+    </w:p>
+    <w:p>
+      <w:pPr>
+        <w:pStyle w:val="ListNumber"/>
+      </w:pPr>
+      <w:r>
+        <w:t>Login as viewer.</w:t>
+      </w:r>
+    </w:p>
+    <w:p>
+      <w:pPr>
+        <w:pStyle w:val="ListNumber"/>
+      </w:pPr>
+      <w:r>
+        <w:t>Verify create/bulk actions are disabled.</w:t>
+      </w:r>
+    </w:p>
+    <w:p>
+      <w:pPr>
+        <w:pStyle w:val="ListNumber"/>
+      </w:pPr>
+      <w:r>
+        <w:t>Attempt submit and check error.</w:t>
+      </w:r>
+    </w:p>
+    <w:p>
+      <w:r>
+        <w:t>Script:</w:t>
+      </w:r>
+    </w:p>
+    <w:p>
+      <w:r>
+        <w:rPr>
+          <w:rFonts w:ascii="Consolas" w:hAnsi="Consolas"/>
+        </w:rPr>
+        <w:br/>
+        <w:t>test('viewer restrictions', async ({ page }) =&gt; {</w:t>
+        <w:br/>
+        <w:t xml:space="preserve">  await page.goto('/');</w:t>
+        <w:br/>
+        <w:t xml:space="preserve">  await page.fill('[data-testid=login-username]', 'viewer');</w:t>
+        <w:br/>
+        <w:t xml:space="preserve">  await page.fill('[data-testid=login-password]', 'viewer123');</w:t>
+        <w:br/>
+        <w:t xml:space="preserve">  await page.click('[data-testid=login-submit]');</w:t>
+        <w:br/>
+        <w:t xml:space="preserve">  await expect(page.locator('[data-testid=form-submit]')).toBeDisabled();</w:t>
+        <w:br/>
+        <w:t xml:space="preserve">  await expect(page.locator('[data-testid=bulk-delete]')).toBeDisabled();</w:t>
+        <w:br/>
+        <w:t>});</w:t>
+        <w:br/>
+      </w:r>
+    </w:p>
+    <w:p>
+      <w:r>
+        <w:t>Snapshot: Capture disabled controls.</w:t>
       </w:r>
     </w:p>
     <w:p>
@@ -373,31 +599,92 @@
         <w:pStyle w:val="Heading2"/>
       </w:pPr>
       <w:r>
-        <w:t>Module 7: Network and API</w:t>
-      </w:r>
-    </w:p>
-    <w:p>
-      <w:pPr>
-        <w:pStyle w:val="ListBullet"/>
-      </w:pPr>
-      <w:r>
-        <w:t>Monitor requests and responses</w:t>
-      </w:r>
-    </w:p>
-    <w:p>
-      <w:pPr>
-        <w:pStyle w:val="ListBullet"/>
-      </w:pPr>
-      <w:r>
-        <w:t>Use QA fail/delay toggles</w:t>
-      </w:r>
-    </w:p>
-    <w:p>
-      <w:pPr>
-        <w:pStyle w:val="ListBullet"/>
-      </w:pPr>
-      <w:r>
-        <w:t>Handle flaky network scenarios</w:t>
+        <w:t>Module 7: CRUD Workflow</w:t>
+      </w:r>
+    </w:p>
+    <w:p>
+      <w:r>
+        <w:t>Steps:</w:t>
+      </w:r>
+    </w:p>
+    <w:p>
+      <w:pPr>
+        <w:pStyle w:val="ListNumber"/>
+      </w:pPr>
+      <w:r>
+        <w:t>Create employee.</w:t>
+      </w:r>
+    </w:p>
+    <w:p>
+      <w:pPr>
+        <w:pStyle w:val="ListNumber"/>
+      </w:pPr>
+      <w:r>
+        <w:t>Edit employee.</w:t>
+      </w:r>
+    </w:p>
+    <w:p>
+      <w:pPr>
+        <w:pStyle w:val="ListNumber"/>
+      </w:pPr>
+      <w:r>
+        <w:t>Delete employee and confirm removal.</w:t>
+      </w:r>
+    </w:p>
+    <w:p>
+      <w:r>
+        <w:t>Script:</w:t>
+      </w:r>
+    </w:p>
+    <w:p>
+      <w:r>
+        <w:rPr>
+          <w:rFonts w:ascii="Consolas" w:hAnsi="Consolas"/>
+        </w:rPr>
+        <w:br/>
+        <w:t>test('create/edit/delete', async ({ page }) =&gt; {</w:t>
+        <w:br/>
+        <w:t xml:space="preserve">  await page.goto('/');</w:t>
+        <w:br/>
+        <w:t xml:space="preserve">  await page.fill('[data-testid=login-username]', 'admin');</w:t>
+        <w:br/>
+        <w:t xml:space="preserve">  await page.fill('[data-testid=login-password]', 'admin123');</w:t>
+        <w:br/>
+        <w:t xml:space="preserve">  await page.click('[data-testid=login-submit]');</w:t>
+        <w:br/>
+        <w:t xml:space="preserve">  const id = 'E' + Date.now().toString().slice(-6);</w:t>
+        <w:br/>
+        <w:t xml:space="preserve">  await page.fill('[data-testid=emp-id]', id);</w:t>
+        <w:br/>
+        <w:t xml:space="preserve">  await page.fill('[data-testid=emp-name]', 'Test User');</w:t>
+        <w:br/>
+        <w:t xml:space="preserve">  await page.fill('[data-testid=emp-email]', id.toLowerCase() + '@example.com');</w:t>
+        <w:br/>
+        <w:t xml:space="preserve">  await page.fill('[data-testid=emp-dept]', 'QA');</w:t>
+        <w:br/>
+        <w:t xml:space="preserve">  await page.fill('[data-testid=emp-role]', 'Tester');</w:t>
+        <w:br/>
+        <w:t xml:space="preserve">  await page.click('[data-testid=form-submit]');</w:t>
+        <w:br/>
+        <w:t xml:space="preserve">  await page.fill('[data-testid=search]', id);</w:t>
+        <w:br/>
+        <w:t xml:space="preserve">  await page.click('[data-testid=edit-' + id + ']');</w:t>
+        <w:br/>
+        <w:t xml:space="preserve">  await page.fill('[data-testid=emp-name]', 'Updated');</w:t>
+        <w:br/>
+        <w:t xml:space="preserve">  await page.click('[data-testid=form-submit]');</w:t>
+        <w:br/>
+        <w:t xml:space="preserve">  page.once('dialog', d =&gt; d.accept());</w:t>
+        <w:br/>
+        <w:t xml:space="preserve">  await page.click('[data-testid=delete-' + id + ']');</w:t>
+        <w:br/>
+        <w:t>});</w:t>
+        <w:br/>
+      </w:r>
+    </w:p>
+    <w:p>
+      <w:r>
+        <w:t>Snapshot: Capture success message after create.</w:t>
       </w:r>
     </w:p>
     <w:p>
@@ -405,31 +692,70 @@
         <w:pStyle w:val="Heading2"/>
       </w:pPr>
       <w:r>
-        <w:t>Module 8: Test Organization</w:t>
-      </w:r>
-    </w:p>
-    <w:p>
-      <w:pPr>
-        <w:pStyle w:val="ListBullet"/>
-      </w:pPr>
-      <w:r>
-        <w:t>Helpers, fixtures, and setup</w:t>
-      </w:r>
-    </w:p>
-    <w:p>
-      <w:pPr>
-        <w:pStyle w:val="ListBullet"/>
-      </w:pPr>
-      <w:r>
-        <w:t>Use test.describe for grouping</w:t>
-      </w:r>
-    </w:p>
-    <w:p>
-      <w:pPr>
-        <w:pStyle w:val="ListBullet"/>
-      </w:pPr>
-      <w:r>
-        <w:t>Keep tests isolated</w:t>
+        <w:t>Module 8: Employee Detail Page</w:t>
+      </w:r>
+    </w:p>
+    <w:p>
+      <w:r>
+        <w:t>Steps:</w:t>
+      </w:r>
+    </w:p>
+    <w:p>
+      <w:pPr>
+        <w:pStyle w:val="ListNumber"/>
+      </w:pPr>
+      <w:r>
+        <w:t>Open employee detail page from list.</w:t>
+      </w:r>
+    </w:p>
+    <w:p>
+      <w:pPr>
+        <w:pStyle w:val="ListNumber"/>
+      </w:pPr>
+      <w:r>
+        <w:t>Verify details.</w:t>
+      </w:r>
+    </w:p>
+    <w:p>
+      <w:pPr>
+        <w:pStyle w:val="ListNumber"/>
+      </w:pPr>
+      <w:r>
+        <w:t>Edit fields and save.</w:t>
+      </w:r>
+    </w:p>
+    <w:p>
+      <w:r>
+        <w:t>Script:</w:t>
+      </w:r>
+    </w:p>
+    <w:p>
+      <w:r>
+        <w:rPr>
+          <w:rFonts w:ascii="Consolas" w:hAnsi="Consolas"/>
+        </w:rPr>
+        <w:br/>
+        <w:t>test('detail page', async ({ page }) =&gt; {</w:t>
+        <w:br/>
+        <w:t xml:space="preserve">  await page.goto('/');</w:t>
+        <w:br/>
+        <w:t xml:space="preserve">  await page.fill('[data-testid=login-username]', 'admin');</w:t>
+        <w:br/>
+        <w:t xml:space="preserve">  await page.fill('[data-testid=login-password]', 'admin123');</w:t>
+        <w:br/>
+        <w:t xml:space="preserve">  await page.click('[data-testid=login-submit]');</w:t>
+        <w:br/>
+        <w:t xml:space="preserve">  await page.click('[data-testid=employee-link-E1001]');</w:t>
+        <w:br/>
+        <w:t xml:space="preserve">  await expect(page.locator('[data-testid=details]')).toContainText('E1001');</w:t>
+        <w:br/>
+        <w:t>});</w:t>
+        <w:br/>
+      </w:r>
+    </w:p>
+    <w:p>
+      <w:r>
+        <w:t>Snapshot: Capture employee detail page: docs/employee.png</w:t>
       </w:r>
     </w:p>
     <w:p>
@@ -437,31 +763,82 @@
         <w:pStyle w:val="Heading2"/>
       </w:pPr>
       <w:r>
-        <w:t>Module 9: Debugging</w:t>
-      </w:r>
-    </w:p>
-    <w:p>
-      <w:pPr>
-        <w:pStyle w:val="ListBullet"/>
-      </w:pPr>
-      <w:r>
-        <w:t>Use --headed and --ui</w:t>
-      </w:r>
-    </w:p>
-    <w:p>
-      <w:pPr>
-        <w:pStyle w:val="ListBullet"/>
-      </w:pPr>
-      <w:r>
-        <w:t>Trace viewer</w:t>
-      </w:r>
-    </w:p>
-    <w:p>
-      <w:pPr>
-        <w:pStyle w:val="ListBullet"/>
-      </w:pPr>
-      <w:r>
-        <w:t>Screenshots on failure</w:t>
+        <w:t>Module 9: QA Failure and Delay</w:t>
+      </w:r>
+    </w:p>
+    <w:p>
+      <w:r>
+        <w:t>Steps:</w:t>
+      </w:r>
+    </w:p>
+    <w:p>
+      <w:pPr>
+        <w:pStyle w:val="ListNumber"/>
+      </w:pPr>
+      <w:r>
+        <w:t>Enable QA fail toggle.</w:t>
+      </w:r>
+    </w:p>
+    <w:p>
+      <w:pPr>
+        <w:pStyle w:val="ListNumber"/>
+      </w:pPr>
+      <w:r>
+        <w:t>Trigger a search.</w:t>
+      </w:r>
+    </w:p>
+    <w:p>
+      <w:pPr>
+        <w:pStyle w:val="ListNumber"/>
+      </w:pPr>
+      <w:r>
+        <w:t>Verify error state.</w:t>
+      </w:r>
+    </w:p>
+    <w:p>
+      <w:pPr>
+        <w:pStyle w:val="ListNumber"/>
+      </w:pPr>
+      <w:r>
+        <w:t>Set delay and confirm loading.</w:t>
+      </w:r>
+    </w:p>
+    <w:p>
+      <w:r>
+        <w:t>Script:</w:t>
+      </w:r>
+    </w:p>
+    <w:p>
+      <w:r>
+        <w:rPr>
+          <w:rFonts w:ascii="Consolas" w:hAnsi="Consolas"/>
+        </w:rPr>
+        <w:br/>
+        <w:t>test('qa toggles', async ({ page }) =&gt; {</w:t>
+        <w:br/>
+        <w:t xml:space="preserve">  await page.goto('/');</w:t>
+        <w:br/>
+        <w:t xml:space="preserve">  await page.fill('[data-testid=login-username]', 'admin');</w:t>
+        <w:br/>
+        <w:t xml:space="preserve">  await page.fill('[data-testid=login-password]', 'admin123');</w:t>
+        <w:br/>
+        <w:t xml:space="preserve">  await page.click('[data-testid=login-submit]');</w:t>
+        <w:br/>
+        <w:t xml:space="preserve">  await page.check('[data-testid=qa-fail]');</w:t>
+        <w:br/>
+        <w:t xml:space="preserve">  await page.click('[data-testid=qa-save]');</w:t>
+        <w:br/>
+        <w:t xml:space="preserve">  await page.fill('[data-testid=search]', 'E1001');</w:t>
+        <w:br/>
+        <w:t xml:space="preserve">  await expect(page.locator('[data-testid=table-error]')).toContainText('Failed');</w:t>
+        <w:br/>
+        <w:t>});</w:t>
+        <w:br/>
+      </w:r>
+    </w:p>
+    <w:p>
+      <w:r>
+        <w:t>Snapshot: Capture error message state.</w:t>
       </w:r>
     </w:p>
     <w:p>
@@ -469,52 +846,7 @@
         <w:pStyle w:val="Heading2"/>
       </w:pPr>
       <w:r>
-        <w:t>Module 10: CI and Reporting</w:t>
-      </w:r>
-    </w:p>
-    <w:p>
-      <w:pPr>
-        <w:pStyle w:val="ListBullet"/>
-      </w:pPr>
-      <w:r>
-        <w:t>Run tests headless</w:t>
-      </w:r>
-    </w:p>
-    <w:p>
-      <w:pPr>
-        <w:pStyle w:val="ListBullet"/>
-      </w:pPr>
-      <w:r>
-        <w:t>HTML reports</w:t>
-      </w:r>
-    </w:p>
-    <w:p>
-      <w:pPr>
-        <w:pStyle w:val="ListBullet"/>
-      </w:pPr>
-      <w:r>
-        <w:t>Retry strategy</w:t>
-      </w:r>
-    </w:p>
-    <w:p>
-      <w:pPr>
-        <w:pStyle w:val="Heading1"/>
-      </w:pPr>
-      <w:r>
-        <w:t>2. Exercises (Easy)</w:t>
-      </w:r>
-    </w:p>
-    <w:p>
-      <w:pPr>
-        <w:pStyle w:val="Heading2"/>
-      </w:pPr>
-      <w:r>
-        <w:t>E1: Verify Login Page Loads</w:t>
-      </w:r>
-    </w:p>
-    <w:p>
-      <w:r>
-        <w:t>Goal: Confirm the login UI renders and has required fields.</w:t>
+        <w:t>Module 10: Debugging and Reports</w:t>
       </w:r>
     </w:p>
     <w:p>
@@ -527,7 +859,7 @@
         <w:pStyle w:val="ListNumber"/>
       </w:pPr>
       <w:r>
-        <w:t>Open the app at /</w:t>
+        <w:t>Run tests in headed mode.</w:t>
       </w:r>
     </w:p>
     <w:p>
@@ -535,7 +867,7 @@
         <w:pStyle w:val="ListNumber"/>
       </w:pPr>
       <w:r>
-        <w:t>Check username and password inputs</w:t>
+        <w:t>Use UI mode to inspect steps.</w:t>
       </w:r>
     </w:p>
     <w:p>
@@ -543,983 +875,31 @@
         <w:pStyle w:val="ListNumber"/>
       </w:pPr>
       <w:r>
-        <w:t>Confirm the Login button is visible</w:t>
-      </w:r>
-    </w:p>
-    <w:p>
-      <w:r>
-        <w:t>Expected: All elements are visible.</w:t>
-      </w:r>
-    </w:p>
-    <w:p>
-      <w:r>
-        <w:t>Answer/Verification: Use data-testid selectors: login-username, login-password, login-submit.</w:t>
-      </w:r>
-    </w:p>
-    <w:p>
-      <w:pPr>
-        <w:pStyle w:val="Heading2"/>
-      </w:pPr>
-      <w:r>
-        <w:t>E2: Successful Admin Login</w:t>
-      </w:r>
-    </w:p>
-    <w:p>
-      <w:r>
-        <w:t>Goal: Log in as admin and reach the Employees page.</w:t>
-      </w:r>
-    </w:p>
-    <w:p>
-      <w:r>
-        <w:t>Steps:</w:t>
-      </w:r>
-    </w:p>
-    <w:p>
-      <w:pPr>
-        <w:pStyle w:val="ListNumber"/>
-      </w:pPr>
-      <w:r>
-        <w:t>Fill admin/admin123</w:t>
-      </w:r>
-    </w:p>
-    <w:p>
-      <w:pPr>
-        <w:pStyle w:val="ListNumber"/>
-      </w:pPr>
-      <w:r>
-        <w:t>Click Login</w:t>
-      </w:r>
-    </w:p>
-    <w:p>
-      <w:pPr>
-        <w:pStyle w:val="ListNumber"/>
-      </w:pPr>
-      <w:r>
-        <w:t>Wait for /employees URL</w:t>
-      </w:r>
-    </w:p>
-    <w:p>
-      <w:r>
-        <w:t>Expected: User info displays admin role.</w:t>
-      </w:r>
-    </w:p>
-    <w:p>
-      <w:r>
-        <w:t>Answer/Verification: Expect URL /employees and user-info contains admin.</w:t>
-      </w:r>
-    </w:p>
-    <w:p>
-      <w:pPr>
-        <w:pStyle w:val="Heading2"/>
-      </w:pPr>
-      <w:r>
-        <w:t>E3: Failed Login</w:t>
-      </w:r>
-    </w:p>
-    <w:p>
-      <w:r>
-        <w:t>Goal: Show error for invalid credentials.</w:t>
-      </w:r>
-    </w:p>
-    <w:p>
-      <w:r>
-        <w:t>Steps:</w:t>
-      </w:r>
-    </w:p>
-    <w:p>
-      <w:pPr>
-        <w:pStyle w:val="ListNumber"/>
-      </w:pPr>
-      <w:r>
-        <w:t>Fill admin/wrong</w:t>
-      </w:r>
-    </w:p>
-    <w:p>
-      <w:pPr>
-        <w:pStyle w:val="ListNumber"/>
-      </w:pPr>
-      <w:r>
-        <w:t>Click Login</w:t>
-      </w:r>
-    </w:p>
-    <w:p>
-      <w:pPr>
-        <w:pStyle w:val="ListNumber"/>
-      </w:pPr>
-      <w:r>
-        <w:t>Check error text</w:t>
-      </w:r>
-    </w:p>
-    <w:p>
-      <w:r>
-        <w:t>Expected: Error message is displayed.</w:t>
-      </w:r>
-    </w:p>
-    <w:p>
-      <w:r>
-        <w:t>Answer/Verification: login-error contains 'Invalid'.</w:t>
-      </w:r>
-    </w:p>
-    <w:p>
-      <w:pPr>
-        <w:pStyle w:val="Heading2"/>
-      </w:pPr>
-      <w:r>
-        <w:t>E4: Search by Employee ID</w:t>
-      </w:r>
-    </w:p>
-    <w:p>
-      <w:r>
-        <w:t>Goal: Filter table by ID.</w:t>
-      </w:r>
-    </w:p>
-    <w:p>
-      <w:r>
-        <w:t>Steps:</w:t>
-      </w:r>
-    </w:p>
-    <w:p>
-      <w:pPr>
-        <w:pStyle w:val="ListNumber"/>
-      </w:pPr>
-      <w:r>
-        <w:t>Login as admin</w:t>
-      </w:r>
-    </w:p>
-    <w:p>
-      <w:pPr>
-        <w:pStyle w:val="ListNumber"/>
-      </w:pPr>
-      <w:r>
-        <w:t>Type E1001 in search</w:t>
-      </w:r>
-    </w:p>
-    <w:p>
-      <w:pPr>
-        <w:pStyle w:val="ListNumber"/>
-      </w:pPr>
-      <w:r>
-        <w:t>Confirm row is visible</w:t>
-      </w:r>
-    </w:p>
-    <w:p>
-      <w:r>
-        <w:t>Expected: Only E1001 is shown.</w:t>
-      </w:r>
-    </w:p>
-    <w:p>
-      <w:r>
-        <w:t>Answer/Verification: row-E1001 is visible.</w:t>
-      </w:r>
-    </w:p>
-    <w:p>
-      <w:pPr>
-        <w:pStyle w:val="Heading2"/>
-      </w:pPr>
-      <w:r>
-        <w:t>E5: Sort by Name</w:t>
-      </w:r>
-    </w:p>
-    <w:p>
-      <w:r>
-        <w:t>Goal: Change sort order using header.</w:t>
-      </w:r>
-    </w:p>
-    <w:p>
-      <w:r>
-        <w:t>Steps:</w:t>
-      </w:r>
-    </w:p>
-    <w:p>
-      <w:pPr>
-        <w:pStyle w:val="ListNumber"/>
-      </w:pPr>
-      <w:r>
-        <w:t>Login as admin</w:t>
-      </w:r>
-    </w:p>
-    <w:p>
-      <w:pPr>
-        <w:pStyle w:val="ListNumber"/>
-      </w:pPr>
-      <w:r>
-        <w:t>Click sort-name header twice</w:t>
-      </w:r>
-    </w:p>
-    <w:p>
-      <w:pPr>
-        <w:pStyle w:val="ListNumber"/>
-      </w:pPr>
-      <w:r>
-        <w:t>Observe row ordering</w:t>
-      </w:r>
-    </w:p>
-    <w:p>
-      <w:r>
-        <w:t>Expected: Sort order toggles.</w:t>
-      </w:r>
-    </w:p>
-    <w:p>
-      <w:r>
-        <w:t>Answer/Verification: Use first row text to compare.</w:t>
-      </w:r>
-    </w:p>
-    <w:p>
-      <w:pPr>
-        <w:pStyle w:val="Heading2"/>
-      </w:pPr>
-      <w:r>
-        <w:t>E6: Viewer Role Restrictions</w:t>
-      </w:r>
-    </w:p>
-    <w:p>
-      <w:r>
-        <w:t>Goal: Confirm viewer cannot perform admin actions.</w:t>
-      </w:r>
-    </w:p>
-    <w:p>
-      <w:r>
-        <w:t>Steps:</w:t>
-      </w:r>
-    </w:p>
-    <w:p>
-      <w:pPr>
-        <w:pStyle w:val="ListNumber"/>
-      </w:pPr>
-      <w:r>
-        <w:t>Login as viewer</w:t>
-      </w:r>
-    </w:p>
-    <w:p>
-      <w:pPr>
-        <w:pStyle w:val="ListNumber"/>
-      </w:pPr>
-      <w:r>
-        <w:t>Check Create button is disabled</w:t>
-      </w:r>
-    </w:p>
-    <w:p>
-      <w:pPr>
-        <w:pStyle w:val="ListNumber"/>
-      </w:pPr>
-      <w:r>
-        <w:t>Check bulk delete is disabled</w:t>
-      </w:r>
-    </w:p>
-    <w:p>
-      <w:r>
-        <w:t>Expected: Admin actions are disabled.</w:t>
-      </w:r>
-    </w:p>
-    <w:p>
-      <w:r>
-        <w:t>Answer/Verification: form-submit and bulk-delete are disabled.</w:t>
-      </w:r>
-    </w:p>
-    <w:p>
-      <w:pPr>
-        <w:pStyle w:val="Heading1"/>
-      </w:pPr>
-      <w:r>
-        <w:t>3. Exercises (Medium)</w:t>
-      </w:r>
-    </w:p>
-    <w:p>
-      <w:pPr>
-        <w:pStyle w:val="Heading2"/>
-      </w:pPr>
-      <w:r>
-        <w:t>M1: Create Employee</w:t>
-      </w:r>
-    </w:p>
-    <w:p>
-      <w:r>
-        <w:t>Goal: Create a new employee record.</w:t>
-      </w:r>
-    </w:p>
-    <w:p>
-      <w:r>
-        <w:t>Steps:</w:t>
-      </w:r>
-    </w:p>
-    <w:p>
-      <w:pPr>
-        <w:pStyle w:val="ListNumber"/>
-      </w:pPr>
-      <w:r>
-        <w:t>Login as admin</w:t>
-      </w:r>
-    </w:p>
-    <w:p>
-      <w:pPr>
-        <w:pStyle w:val="ListNumber"/>
-      </w:pPr>
-      <w:r>
-        <w:t>Fill the form with a unique ID</w:t>
-      </w:r>
-    </w:p>
-    <w:p>
-      <w:pPr>
-        <w:pStyle w:val="ListNumber"/>
-      </w:pPr>
-      <w:r>
-        <w:t>Click Create</w:t>
-      </w:r>
-    </w:p>
-    <w:p>
-      <w:pPr>
-        <w:pStyle w:val="ListNumber"/>
-      </w:pPr>
-      <w:r>
-        <w:t>Search for the new ID</w:t>
-      </w:r>
-    </w:p>
-    <w:p>
-      <w:r>
-        <w:t>Expected: New employee appears in the table.</w:t>
-      </w:r>
-    </w:p>
-    <w:p>
-      <w:r>
-        <w:t>Answer/Verification: form-success shows 'created'; row-&lt;id&gt; exists.</w:t>
-      </w:r>
-    </w:p>
-    <w:p>
-      <w:pPr>
-        <w:pStyle w:val="Heading2"/>
-      </w:pPr>
-      <w:r>
-        <w:t>M2: Edit Employee</w:t>
-      </w:r>
-    </w:p>
-    <w:p>
-      <w:r>
-        <w:t>Goal: Edit an existing employee from the list.</w:t>
-      </w:r>
-    </w:p>
-    <w:p>
-      <w:r>
-        <w:t>Steps:</w:t>
-      </w:r>
-    </w:p>
-    <w:p>
-      <w:pPr>
-        <w:pStyle w:val="ListNumber"/>
-      </w:pPr>
-      <w:r>
-        <w:t>Search for your new ID</w:t>
-      </w:r>
-    </w:p>
-    <w:p>
-      <w:pPr>
-        <w:pStyle w:val="ListNumber"/>
-      </w:pPr>
-      <w:r>
-        <w:t>Click Edit</w:t>
-      </w:r>
-    </w:p>
-    <w:p>
-      <w:pPr>
-        <w:pStyle w:val="ListNumber"/>
-      </w:pPr>
-      <w:r>
-        <w:t>Change name</w:t>
-      </w:r>
-    </w:p>
-    <w:p>
-      <w:pPr>
-        <w:pStyle w:val="ListNumber"/>
-      </w:pPr>
-      <w:r>
-        <w:t>Click Save</w:t>
-      </w:r>
-    </w:p>
-    <w:p>
-      <w:r>
-        <w:t>Expected: Updated name appears.</w:t>
-      </w:r>
-    </w:p>
-    <w:p>
-      <w:r>
-        <w:t>Answer/Verification: form-success shows 'updated' and row shows new name.</w:t>
-      </w:r>
-    </w:p>
-    <w:p>
-      <w:pPr>
-        <w:pStyle w:val="Heading2"/>
-      </w:pPr>
-      <w:r>
-        <w:t>M3: Delete Employee</w:t>
-      </w:r>
-    </w:p>
-    <w:p>
-      <w:r>
-        <w:t>Goal: Delete an employee from the list.</w:t>
-      </w:r>
-    </w:p>
-    <w:p>
-      <w:r>
-        <w:t>Steps:</w:t>
-      </w:r>
-    </w:p>
-    <w:p>
-      <w:pPr>
-        <w:pStyle w:val="ListNumber"/>
-      </w:pPr>
-      <w:r>
-        <w:t>Click Delete for the row</w:t>
-      </w:r>
-    </w:p>
-    <w:p>
-      <w:pPr>
-        <w:pStyle w:val="ListNumber"/>
-      </w:pPr>
-      <w:r>
-        <w:t>Accept confirmation</w:t>
-      </w:r>
-    </w:p>
-    <w:p>
-      <w:pPr>
-        <w:pStyle w:val="ListNumber"/>
-      </w:pPr>
-      <w:r>
-        <w:t>Search for the ID</w:t>
-      </w:r>
-    </w:p>
-    <w:p>
-      <w:r>
-        <w:t>Expected: Row disappears.</w:t>
-      </w:r>
-    </w:p>
-    <w:p>
-      <w:r>
-        <w:t>Answer/Verification: No row for that ID exists after delete.</w:t>
-      </w:r>
-    </w:p>
-    <w:p>
-      <w:pPr>
-        <w:pStyle w:val="Heading2"/>
-      </w:pPr>
-      <w:r>
-        <w:t>M4: Pagination</w:t>
-      </w:r>
-    </w:p>
-    <w:p>
-      <w:r>
-        <w:t>Goal: Move between pages.</w:t>
-      </w:r>
-    </w:p>
-    <w:p>
-      <w:r>
-        <w:t>Steps:</w:t>
-      </w:r>
-    </w:p>
-    <w:p>
-      <w:pPr>
-        <w:pStyle w:val="ListNumber"/>
-      </w:pPr>
-      <w:r>
-        <w:t>Set page size to 5</w:t>
-      </w:r>
-    </w:p>
-    <w:p>
-      <w:pPr>
-        <w:pStyle w:val="ListNumber"/>
-      </w:pPr>
-      <w:r>
-        <w:t>Click Next</w:t>
-      </w:r>
-    </w:p>
-    <w:p>
-      <w:pPr>
-        <w:pStyle w:val="ListNumber"/>
-      </w:pPr>
-      <w:r>
-        <w:t>Verify page indicator changes</w:t>
-      </w:r>
-    </w:p>
-    <w:p>
-      <w:r>
-        <w:t>Expected: Page number updates.</w:t>
-      </w:r>
-    </w:p>
-    <w:p>
-      <w:r>
-        <w:t>Answer/Verification: page-info shows Page 2 of N.</w:t>
-      </w:r>
-    </w:p>
-    <w:p>
-      <w:pPr>
-        <w:pStyle w:val="Heading2"/>
-      </w:pPr>
-      <w:r>
-        <w:t>M5: Status Filter</w:t>
-      </w:r>
-    </w:p>
-    <w:p>
-      <w:r>
-        <w:t>Goal: Filter by Active/Inactive.</w:t>
-      </w:r>
-    </w:p>
-    <w:p>
-      <w:r>
-        <w:t>Steps:</w:t>
-      </w:r>
-    </w:p>
-    <w:p>
-      <w:pPr>
-        <w:pStyle w:val="ListNumber"/>
-      </w:pPr>
-      <w:r>
-        <w:t>Select Inactive in status filter</w:t>
-      </w:r>
-    </w:p>
-    <w:p>
-      <w:pPr>
-        <w:pStyle w:val="ListNumber"/>
-      </w:pPr>
-      <w:r>
-        <w:t>Verify results</w:t>
-      </w:r>
-    </w:p>
-    <w:p>
-      <w:pPr>
-        <w:pStyle w:val="ListNumber"/>
-      </w:pPr>
-      <w:r>
-        <w:t>Clear filter</w:t>
-      </w:r>
-    </w:p>
-    <w:p>
-      <w:r>
-        <w:t>Expected: Only Inactive rows show.</w:t>
-      </w:r>
-    </w:p>
-    <w:p>
-      <w:r>
-        <w:t>Answer/Verification: Use status pills to verify.</w:t>
-      </w:r>
-    </w:p>
-    <w:p>
-      <w:pPr>
-        <w:pStyle w:val="Heading2"/>
-      </w:pPr>
-      <w:r>
-        <w:t>M6: Employee Detail Page</w:t>
-      </w:r>
-    </w:p>
-    <w:p>
-      <w:r>
-        <w:t>Goal: Open detail page and verify fields.</w:t>
-      </w:r>
-    </w:p>
-    <w:p>
-      <w:r>
-        <w:t>Steps:</w:t>
-      </w:r>
-    </w:p>
-    <w:p>
-      <w:pPr>
-        <w:pStyle w:val="ListNumber"/>
-      </w:pPr>
-      <w:r>
-        <w:t>Click employee link E1001</w:t>
-      </w:r>
-    </w:p>
-    <w:p>
-      <w:pPr>
-        <w:pStyle w:val="ListNumber"/>
-      </w:pPr>
-      <w:r>
-        <w:t>Verify details block</w:t>
-      </w:r>
-    </w:p>
-    <w:p>
-      <w:pPr>
-        <w:pStyle w:val="ListNumber"/>
-      </w:pPr>
-      <w:r>
-        <w:t>Navigate back to list</w:t>
-      </w:r>
-    </w:p>
-    <w:p>
-      <w:r>
-        <w:t>Expected: Details show ID, name, email, dept, role, status.</w:t>
-      </w:r>
-    </w:p>
-    <w:p>
-      <w:r>
-        <w:t>Answer/Verification: details contains E1001 and other fields.</w:t>
-      </w:r>
-    </w:p>
-    <w:p>
-      <w:pPr>
-        <w:pStyle w:val="Heading1"/>
-      </w:pPr>
-      <w:r>
-        <w:t>4. Exercises (Hard)</w:t>
-      </w:r>
-    </w:p>
-    <w:p>
-      <w:pPr>
-        <w:pStyle w:val="Heading2"/>
-      </w:pPr>
-      <w:r>
-        <w:t>H1: Bulk Status Update</w:t>
-      </w:r>
-    </w:p>
-    <w:p>
-      <w:r>
-        <w:t>Goal: Select multiple employees and set status.</w:t>
-      </w:r>
-    </w:p>
-    <w:p>
-      <w:r>
-        <w:t>Steps:</w:t>
-      </w:r>
-    </w:p>
-    <w:p>
-      <w:pPr>
-        <w:pStyle w:val="ListNumber"/>
-      </w:pPr>
-      <w:r>
-        <w:t>Select two rows</w:t>
-      </w:r>
-    </w:p>
-    <w:p>
-      <w:pPr>
-        <w:pStyle w:val="ListNumber"/>
-      </w:pPr>
-      <w:r>
-        <w:t>Click Set Inactive</w:t>
-      </w:r>
-    </w:p>
-    <w:p>
-      <w:pPr>
-        <w:pStyle w:val="ListNumber"/>
-      </w:pPr>
-      <w:r>
-        <w:t>Verify status pills</w:t>
-      </w:r>
-    </w:p>
-    <w:p>
-      <w:r>
-        <w:t>Expected: Selected employees become Inactive.</w:t>
-      </w:r>
-    </w:p>
-    <w:p>
-      <w:r>
-        <w:t>Answer/Verification: Statuses reflect Inactive.</w:t>
-      </w:r>
-    </w:p>
-    <w:p>
-      <w:pPr>
-        <w:pStyle w:val="Heading2"/>
-      </w:pPr>
-      <w:r>
-        <w:t>H2: QA Failure Simulation</w:t>
-      </w:r>
-    </w:p>
-    <w:p>
-      <w:r>
-        <w:t>Goal: Force API failure and verify error UI.</w:t>
-      </w:r>
-    </w:p>
-    <w:p>
-      <w:r>
-        <w:t>Steps:</w:t>
-      </w:r>
-    </w:p>
-    <w:p>
-      <w:pPr>
-        <w:pStyle w:val="ListNumber"/>
-      </w:pPr>
-      <w:r>
-        <w:t>Enable QA fail toggle</w:t>
-      </w:r>
-    </w:p>
-    <w:p>
-      <w:pPr>
-        <w:pStyle w:val="ListNumber"/>
-      </w:pPr>
-      <w:r>
-        <w:t>Save QA</w:t>
-      </w:r>
-    </w:p>
-    <w:p>
-      <w:pPr>
-        <w:pStyle w:val="ListNumber"/>
-      </w:pPr>
-      <w:r>
-        <w:t>Trigger a search</w:t>
-      </w:r>
-    </w:p>
-    <w:p>
-      <w:r>
-        <w:t>Expected: Error message is displayed.</w:t>
-      </w:r>
-    </w:p>
-    <w:p>
-      <w:r>
-        <w:t>Answer/Verification: table-error shows failure message.</w:t>
-      </w:r>
-    </w:p>
-    <w:p>
-      <w:pPr>
-        <w:pStyle w:val="Heading2"/>
-      </w:pPr>
-      <w:r>
-        <w:t>H3: QA Delay Simulation</w:t>
-      </w:r>
-    </w:p>
-    <w:p>
-      <w:r>
-        <w:t>Goal: Simulate latency and verify loading state.</w:t>
-      </w:r>
-    </w:p>
-    <w:p>
-      <w:r>
-        <w:t>Steps:</w:t>
-      </w:r>
-    </w:p>
-    <w:p>
-      <w:pPr>
-        <w:pStyle w:val="ListNumber"/>
-      </w:pPr>
-      <w:r>
-        <w:t>Set QA delay to 1000</w:t>
-      </w:r>
-    </w:p>
-    <w:p>
-      <w:pPr>
-        <w:pStyle w:val="ListNumber"/>
-      </w:pPr>
-      <w:r>
-        <w:t>Save QA</w:t>
-      </w:r>
-    </w:p>
-    <w:p>
-      <w:pPr>
-        <w:pStyle w:val="ListNumber"/>
-      </w:pPr>
-      <w:r>
-        <w:t>Reload employees</w:t>
-      </w:r>
-    </w:p>
-    <w:p>
-      <w:r>
-        <w:t>Expected: Loading row is visible before data.</w:t>
-      </w:r>
-    </w:p>
-    <w:p>
-      <w:r>
-        <w:t>Answer/Verification: Employee table shows loading then data.</w:t>
-      </w:r>
-    </w:p>
-    <w:p>
-      <w:pPr>
-        <w:pStyle w:val="Heading2"/>
-      </w:pPr>
-      <w:r>
-        <w:t>H4: Role-based Access for API</w:t>
-      </w:r>
-    </w:p>
-    <w:p>
-      <w:r>
-        <w:t>Goal: Confirm viewer cannot create via UI.</w:t>
-      </w:r>
-    </w:p>
-    <w:p>
-      <w:r>
-        <w:t>Steps:</w:t>
-      </w:r>
-    </w:p>
-    <w:p>
-      <w:pPr>
-        <w:pStyle w:val="ListNumber"/>
-      </w:pPr>
-      <w:r>
-        <w:t>Login as viewer</w:t>
-      </w:r>
-    </w:p>
-    <w:p>
-      <w:pPr>
-        <w:pStyle w:val="ListNumber"/>
-      </w:pPr>
-      <w:r>
-        <w:t>Try to submit form</w:t>
-      </w:r>
-    </w:p>
-    <w:p>
-      <w:pPr>
-        <w:pStyle w:val="ListNumber"/>
-      </w:pPr>
-      <w:r>
-        <w:t>Check error</w:t>
-      </w:r>
-    </w:p>
-    <w:p>
-      <w:r>
-        <w:t>Expected: Error indicates admin required.</w:t>
-      </w:r>
-    </w:p>
-    <w:p>
-      <w:r>
-        <w:t>Answer/Verification: form-error contains 'Admin role required'.</w:t>
-      </w:r>
-    </w:p>
-    <w:p>
-      <w:pPr>
-        <w:pStyle w:val="Heading2"/>
-      </w:pPr>
-      <w:r>
-        <w:t>H5: Network Assertions</w:t>
-      </w:r>
-    </w:p>
-    <w:p>
-      <w:r>
-        <w:t>Goal: Verify /api/employees returns 200.</w:t>
-      </w:r>
-    </w:p>
-    <w:p>
-      <w:r>
-        <w:t>Steps:</w:t>
-      </w:r>
-    </w:p>
-    <w:p>
-      <w:pPr>
-        <w:pStyle w:val="ListNumber"/>
-      </w:pPr>
-      <w:r>
-        <w:t>Login as admin</w:t>
-      </w:r>
-    </w:p>
-    <w:p>
-      <w:pPr>
-        <w:pStyle w:val="ListNumber"/>
-      </w:pPr>
-      <w:r>
-        <w:t>Use page.waitForResponse for /api/employees</w:t>
-      </w:r>
-    </w:p>
-    <w:p>
-      <w:pPr>
-        <w:pStyle w:val="ListNumber"/>
-      </w:pPr>
-      <w:r>
-        <w:t>Assert response status</w:t>
-      </w:r>
-    </w:p>
-    <w:p>
-      <w:r>
-        <w:t>Expected: Response status is 200.</w:t>
-      </w:r>
-    </w:p>
-    <w:p>
-      <w:r>
-        <w:t>Answer/Verification: Use response.status() === 200.</w:t>
-      </w:r>
-    </w:p>
-    <w:p>
-      <w:pPr>
-        <w:pStyle w:val="Heading2"/>
-      </w:pPr>
-      <w:r>
-        <w:t>H6: Test Isolation</w:t>
-      </w:r>
-    </w:p>
-    <w:p>
-      <w:r>
-        <w:t>Goal: Ensure tests clean up created data.</w:t>
-      </w:r>
-    </w:p>
-    <w:p>
-      <w:r>
-        <w:t>Steps:</w:t>
-      </w:r>
-    </w:p>
-    <w:p>
-      <w:pPr>
-        <w:pStyle w:val="ListNumber"/>
-      </w:pPr>
-      <w:r>
-        <w:t>Create employee</w:t>
-      </w:r>
-    </w:p>
-    <w:p>
-      <w:pPr>
-        <w:pStyle w:val="ListNumber"/>
-      </w:pPr>
-      <w:r>
-        <w:t>Delete it in teardown</w:t>
-      </w:r>
-    </w:p>
-    <w:p>
-      <w:pPr>
-        <w:pStyle w:val="ListNumber"/>
-      </w:pPr>
-      <w:r>
-        <w:t>Verify no leftovers</w:t>
-      </w:r>
-    </w:p>
-    <w:p>
-      <w:r>
-        <w:t>Expected: App returns to clean state.</w:t>
-      </w:r>
-    </w:p>
-    <w:p>
-      <w:r>
-        <w:t>Answer/Verification: Search finds no row for created ID.</w:t>
-      </w:r>
-    </w:p>
-    <w:p>
-      <w:pPr>
-        <w:pStyle w:val="Heading1"/>
-      </w:pPr>
-      <w:r>
-        <w:t>5. Step-by-step Walkthroughs with Answers</w:t>
-      </w:r>
-    </w:p>
-    <w:p>
-      <w:r>
-        <w:t>Walkthrough 1: Login and Verify Dashboard</w:t>
-      </w:r>
-    </w:p>
-    <w:p>
-      <w:pPr>
-        <w:pStyle w:val="ListNumber"/>
-      </w:pPr>
-      <w:r>
-        <w:t>Open the app at http://127.0.0.1:3000/</w:t>
-      </w:r>
-    </w:p>
-    <w:p>
-      <w:pPr>
-        <w:pStyle w:val="ListNumber"/>
-      </w:pPr>
-      <w:r>
-        <w:t>Fill admin/admin123</w:t>
-      </w:r>
-    </w:p>
-    <w:p>
-      <w:pPr>
-        <w:pStyle w:val="ListNumber"/>
-      </w:pPr>
-      <w:r>
-        <w:t>Click Login</w:t>
-      </w:r>
-    </w:p>
-    <w:p>
-      <w:pPr>
-        <w:pStyle w:val="ListNumber"/>
-      </w:pPr>
-      <w:r>
-        <w:t>Verify /employees URL and user-info text</w:t>
-      </w:r>
-    </w:p>
-    <w:p>
-      <w:r>
-        <w:t>Answer/Verification: user-info contains 'admin' and URL is /employees.</w:t>
+        <w:t>Open HTML report.</w:t>
+      </w:r>
+    </w:p>
+    <w:p>
+      <w:r>
+        <w:t>Script:</w:t>
+      </w:r>
+    </w:p>
+    <w:p>
+      <w:r>
+        <w:rPr>
+          <w:rFonts w:ascii="Consolas" w:hAnsi="Consolas"/>
+        </w:rPr>
+        <w:br/>
+        <w:t>npm run test:headed</w:t>
+        <w:br/>
+        <w:t>npm run test:ui</w:t>
+        <w:br/>
+        <w:t>npx playwright show-report</w:t>
+        <w:br/>
+      </w:r>
+    </w:p>
+    <w:p>
+      <w:r>
+        <w:t>Snapshot: Optional: capture Playwright report.</w:t>
       </w:r>
     </w:p>
     <w:p>
@@ -1643,6 +1023,348 @@
             </a:graphic>
           </wp:inline>
         </w:drawing>
+      </w:r>
+    </w:p>
+    <w:p>
+      <w:pPr>
+        <w:pStyle w:val="Heading1"/>
+      </w:pPr>
+      <w:r>
+        <w:t>2. Exercises (Easy)</w:t>
+      </w:r>
+    </w:p>
+    <w:p>
+      <w:pPr>
+        <w:pStyle w:val="Heading2"/>
+      </w:pPr>
+      <w:r>
+        <w:t>E1: Verify Login Page Loads</w:t>
+      </w:r>
+    </w:p>
+    <w:p>
+      <w:r>
+        <w:t>Goal: Confirm the login UI renders and has required fields.</w:t>
+      </w:r>
+    </w:p>
+    <w:p>
+      <w:r>
+        <w:t>Steps:</w:t>
+      </w:r>
+    </w:p>
+    <w:p>
+      <w:pPr>
+        <w:pStyle w:val="ListNumber"/>
+      </w:pPr>
+      <w:r>
+        <w:t>Open the app at /</w:t>
+      </w:r>
+    </w:p>
+    <w:p>
+      <w:pPr>
+        <w:pStyle w:val="ListNumber"/>
+      </w:pPr>
+      <w:r>
+        <w:t>Check username and password inputs</w:t>
+      </w:r>
+    </w:p>
+    <w:p>
+      <w:pPr>
+        <w:pStyle w:val="ListNumber"/>
+      </w:pPr>
+      <w:r>
+        <w:t>Confirm the Login button is visible</w:t>
+      </w:r>
+    </w:p>
+    <w:p>
+      <w:r>
+        <w:t>Expected: All elements are visible.</w:t>
+      </w:r>
+    </w:p>
+    <w:p>
+      <w:r>
+        <w:t>Answer/Verification: Use data-testid selectors: login-username, login-password, login-submit.</w:t>
+      </w:r>
+    </w:p>
+    <w:p>
+      <w:pPr>
+        <w:pStyle w:val="Heading2"/>
+      </w:pPr>
+      <w:r>
+        <w:t>E2: Successful Admin Login</w:t>
+      </w:r>
+    </w:p>
+    <w:p>
+      <w:r>
+        <w:t>Goal: Log in as admin and reach the Employees page.</w:t>
+      </w:r>
+    </w:p>
+    <w:p>
+      <w:r>
+        <w:t>Steps:</w:t>
+      </w:r>
+    </w:p>
+    <w:p>
+      <w:pPr>
+        <w:pStyle w:val="ListNumber"/>
+      </w:pPr>
+      <w:r>
+        <w:t>Fill admin/admin123</w:t>
+      </w:r>
+    </w:p>
+    <w:p>
+      <w:pPr>
+        <w:pStyle w:val="ListNumber"/>
+      </w:pPr>
+      <w:r>
+        <w:t>Click Login</w:t>
+      </w:r>
+    </w:p>
+    <w:p>
+      <w:pPr>
+        <w:pStyle w:val="ListNumber"/>
+      </w:pPr>
+      <w:r>
+        <w:t>Wait for /employees URL</w:t>
+      </w:r>
+    </w:p>
+    <w:p>
+      <w:r>
+        <w:t>Expected: User info displays admin role.</w:t>
+      </w:r>
+    </w:p>
+    <w:p>
+      <w:r>
+        <w:t>Answer/Verification: Expect URL /employees and user-info contains admin.</w:t>
+      </w:r>
+    </w:p>
+    <w:p>
+      <w:pPr>
+        <w:pStyle w:val="Heading2"/>
+      </w:pPr>
+      <w:r>
+        <w:t>E3: Failed Login</w:t>
+      </w:r>
+    </w:p>
+    <w:p>
+      <w:r>
+        <w:t>Goal: Show error for invalid credentials.</w:t>
+      </w:r>
+    </w:p>
+    <w:p>
+      <w:r>
+        <w:t>Steps:</w:t>
+      </w:r>
+    </w:p>
+    <w:p>
+      <w:pPr>
+        <w:pStyle w:val="ListNumber"/>
+      </w:pPr>
+      <w:r>
+        <w:t>Fill admin/wrong</w:t>
+      </w:r>
+    </w:p>
+    <w:p>
+      <w:pPr>
+        <w:pStyle w:val="ListNumber"/>
+      </w:pPr>
+      <w:r>
+        <w:t>Click Login</w:t>
+      </w:r>
+    </w:p>
+    <w:p>
+      <w:pPr>
+        <w:pStyle w:val="ListNumber"/>
+      </w:pPr>
+      <w:r>
+        <w:t>Check error text</w:t>
+      </w:r>
+    </w:p>
+    <w:p>
+      <w:r>
+        <w:t>Expected: Error message is displayed.</w:t>
+      </w:r>
+    </w:p>
+    <w:p>
+      <w:r>
+        <w:t>Answer/Verification: login-error contains 'Invalid'.</w:t>
+      </w:r>
+    </w:p>
+    <w:p>
+      <w:pPr>
+        <w:pStyle w:val="Heading1"/>
+      </w:pPr>
+      <w:r>
+        <w:t>3. Exercises (Medium)</w:t>
+      </w:r>
+    </w:p>
+    <w:p>
+      <w:pPr>
+        <w:pStyle w:val="Heading2"/>
+      </w:pPr>
+      <w:r>
+        <w:t>M1: Create Employee</w:t>
+      </w:r>
+    </w:p>
+    <w:p>
+      <w:r>
+        <w:t>Goal: Create a new employee record.</w:t>
+      </w:r>
+    </w:p>
+    <w:p>
+      <w:r>
+        <w:t>Steps:</w:t>
+      </w:r>
+    </w:p>
+    <w:p>
+      <w:pPr>
+        <w:pStyle w:val="ListNumber"/>
+      </w:pPr>
+      <w:r>
+        <w:t>Login as admin</w:t>
+      </w:r>
+    </w:p>
+    <w:p>
+      <w:pPr>
+        <w:pStyle w:val="ListNumber"/>
+      </w:pPr>
+      <w:r>
+        <w:t>Fill the form with a unique ID</w:t>
+      </w:r>
+    </w:p>
+    <w:p>
+      <w:pPr>
+        <w:pStyle w:val="ListNumber"/>
+      </w:pPr>
+      <w:r>
+        <w:t>Click Create</w:t>
+      </w:r>
+    </w:p>
+    <w:p>
+      <w:pPr>
+        <w:pStyle w:val="ListNumber"/>
+      </w:pPr>
+      <w:r>
+        <w:t>Search for the new ID</w:t>
+      </w:r>
+    </w:p>
+    <w:p>
+      <w:r>
+        <w:t>Expected: New employee appears in the table.</w:t>
+      </w:r>
+    </w:p>
+    <w:p>
+      <w:r>
+        <w:t>Answer/Verification: form-success shows 'created'; row-&lt;id&gt; exists.</w:t>
+      </w:r>
+    </w:p>
+    <w:p>
+      <w:pPr>
+        <w:pStyle w:val="Heading1"/>
+      </w:pPr>
+      <w:r>
+        <w:t>4. Exercises (Hard)</w:t>
+      </w:r>
+    </w:p>
+    <w:p>
+      <w:pPr>
+        <w:pStyle w:val="Heading2"/>
+      </w:pPr>
+      <w:r>
+        <w:t>H1: Bulk Status Update</w:t>
+      </w:r>
+    </w:p>
+    <w:p>
+      <w:r>
+        <w:t>Goal: Select multiple employees and set status.</w:t>
+      </w:r>
+    </w:p>
+    <w:p>
+      <w:r>
+        <w:t>Steps:</w:t>
+      </w:r>
+    </w:p>
+    <w:p>
+      <w:pPr>
+        <w:pStyle w:val="ListNumber"/>
+      </w:pPr>
+      <w:r>
+        <w:t>Select two rows</w:t>
+      </w:r>
+    </w:p>
+    <w:p>
+      <w:pPr>
+        <w:pStyle w:val="ListNumber"/>
+      </w:pPr>
+      <w:r>
+        <w:t>Click Set Inactive</w:t>
+      </w:r>
+    </w:p>
+    <w:p>
+      <w:pPr>
+        <w:pStyle w:val="ListNumber"/>
+      </w:pPr>
+      <w:r>
+        <w:t>Verify status pills</w:t>
+      </w:r>
+    </w:p>
+    <w:p>
+      <w:r>
+        <w:t>Expected: Selected employees become Inactive.</w:t>
+      </w:r>
+    </w:p>
+    <w:p>
+      <w:r>
+        <w:t>Answer/Verification: Statuses reflect Inactive.</w:t>
+      </w:r>
+    </w:p>
+    <w:p>
+      <w:pPr>
+        <w:pStyle w:val="Heading1"/>
+      </w:pPr>
+      <w:r>
+        <w:t>5. Step-by-step Walkthroughs with Answers</w:t>
+      </w:r>
+    </w:p>
+    <w:p>
+      <w:r>
+        <w:t>Walkthrough 1: Login and Verify Dashboard</w:t>
+      </w:r>
+    </w:p>
+    <w:p>
+      <w:pPr>
+        <w:pStyle w:val="ListNumber"/>
+      </w:pPr>
+      <w:r>
+        <w:t>Open the app at http://127.0.0.1:3000/</w:t>
+      </w:r>
+    </w:p>
+    <w:p>
+      <w:pPr>
+        <w:pStyle w:val="ListNumber"/>
+      </w:pPr>
+      <w:r>
+        <w:t>Fill admin/admin123</w:t>
+      </w:r>
+    </w:p>
+    <w:p>
+      <w:pPr>
+        <w:pStyle w:val="ListNumber"/>
+      </w:pPr>
+      <w:r>
+        <w:t>Click Login</w:t>
+      </w:r>
+    </w:p>
+    <w:p>
+      <w:pPr>
+        <w:pStyle w:val="ListNumber"/>
+      </w:pPr>
+      <w:r>
+        <w:t>Verify /employees URL and user-info text</w:t>
+      </w:r>
+    </w:p>
+    <w:p>
+      <w:r>
+        <w:t>Answer/Verification: user-info contains 'admin' and URL is /employees.</w:t>
       </w:r>
     </w:p>
     <w:p>

</xml_diff>